<commit_message>
Ejercicio 03 con uml y word
</commit_message>
<xml_diff>
--- a/Lab04.docx
+++ b/Lab04.docx
@@ -48,7 +48,7 @@
                     <pic:cNvPicPr/>
                   </pic:nvPicPr>
                   <pic:blipFill>
-                    <a:blip r:embed="rId4"/>
+                    <a:blip r:embed="rId5"/>
                     <a:stretch>
                       <a:fillRect/>
                     </a:stretch>
@@ -76,15 +76,7 @@
     </w:p>
     <w:p>
       <w:r>
-        <w:t>Ring...Ring (</w:t>
-      </w:r>
-      <w:proofErr w:type="spellStart"/>
-      <w:r>
-        <w:t>toString</w:t>
-      </w:r>
-      <w:proofErr w:type="spellEnd"/>
-      <w:r>
-        <w:t xml:space="preserve"> del método padre)</w:t>
+        <w:t>Ring...Ring (toString del método padre)</w:t>
       </w:r>
     </w:p>
     <w:p>
@@ -104,50 +96,15 @@
       </w:r>
       <w:r>
         <w:br/>
-        <w:t xml:space="preserve"> Sale eso en pantalla debido a que como se llama a la clase hija, esta también tiene acceso, hereda, los métodos de la clase Timbre. Por lo </w:t>
-      </w:r>
-      <w:proofErr w:type="gramStart"/>
-      <w:r>
-        <w:t>tanto</w:t>
-      </w:r>
-      <w:proofErr w:type="gramEnd"/>
-      <w:r>
-        <w:t xml:space="preserve"> al llamar a </w:t>
-      </w:r>
-      <w:proofErr w:type="spellStart"/>
-      <w:r>
-        <w:t>miReloj</w:t>
-      </w:r>
-      <w:proofErr w:type="spellEnd"/>
-      <w:r>
-        <w:t xml:space="preserve"> se muestra el </w:t>
-      </w:r>
-      <w:proofErr w:type="spellStart"/>
-      <w:r>
-        <w:t>toString</w:t>
-      </w:r>
-      <w:proofErr w:type="spellEnd"/>
-      <w:r>
-        <w:t xml:space="preserve"> de la clase Timbre. Al llamar al método m1, como la clase Alarma tiene su propio método m1, este se </w:t>
-      </w:r>
-      <w:proofErr w:type="spellStart"/>
-      <w:r>
-        <w:t>sobreescribe</w:t>
-      </w:r>
-      <w:proofErr w:type="spellEnd"/>
-      <w:r>
-        <w:t xml:space="preserve"> y se imprime el método de la clase Alarma. El método m2 no es </w:t>
-      </w:r>
-      <w:proofErr w:type="spellStart"/>
-      <w:r>
-        <w:t>sobreescrito</w:t>
-      </w:r>
-      <w:proofErr w:type="spellEnd"/>
-      <w:r>
-        <w:t xml:space="preserve"> por lo que se llama al método de la clase padre: Timbre. </w:t>
+        <w:t xml:space="preserve"> Sale eso en pantalla debido a que como se llama a la clase hija, esta también tiene acceso, hereda, los métodos de la clase Timbre. Por lo tanto al llamar a miReloj se muestra el toString de la clase Timbre. Al llamar al método m1, como la clase Alarma tiene su propio método m1, este se sobreescribe y se imprime el método de la clase Alarma. El método m2 no es sobreescrito por lo que se llama al método de la clase padre: Timbre. </w:t>
       </w:r>
     </w:p>
     <w:p/>
+    <w:p>
+      <w:r>
+        <w:t>Ejercicio 2:</w:t>
+      </w:r>
+    </w:p>
     <w:p>
       <w:r>
         <w:rPr>
@@ -170,7 +127,7 @@
                     <pic:cNvPicPr/>
                   </pic:nvPicPr>
                   <pic:blipFill>
-                    <a:blip r:embed="rId5"/>
+                    <a:blip r:embed="rId6"/>
                     <a:stretch>
                       <a:fillRect/>
                     </a:stretch>
@@ -201,21 +158,7 @@
         <w:rPr>
           <w:lang w:val="en-US"/>
         </w:rPr>
-        <w:t xml:space="preserve">Se </w:t>
-      </w:r>
-      <w:proofErr w:type="spellStart"/>
-      <w:r>
-        <w:rPr>
-          <w:lang w:val="en-US"/>
-        </w:rPr>
-        <w:t>imprime</w:t>
-      </w:r>
-      <w:proofErr w:type="spellEnd"/>
-      <w:r>
-        <w:rPr>
-          <w:lang w:val="en-US"/>
-        </w:rPr>
-        <w:t>:</w:t>
+        <w:t>Se imprime:</w:t>
       </w:r>
     </w:p>
     <w:p>
@@ -243,19 +186,11 @@
           <w:lang w:val="en-US"/>
         </w:rPr>
       </w:pPr>
-      <w:proofErr w:type="spellStart"/>
       <w:r>
         <w:rPr>
           <w:lang w:val="en-US"/>
         </w:rPr>
-        <w:t>Alarma</w:t>
-      </w:r>
-      <w:proofErr w:type="spellEnd"/>
-      <w:r>
-        <w:rPr>
-          <w:lang w:val="en-US"/>
-        </w:rPr>
-        <w:t xml:space="preserve"> 1</w:t>
+        <w:t>Alarma 1</w:t>
       </w:r>
     </w:p>
     <w:p>
@@ -280,47 +215,78 @@
         <w:t xml:space="preserve">La primera línea se imprime debido a que </w:t>
       </w:r>
       <w:r>
-        <w:t xml:space="preserve">primero se llama al </w:t>
-      </w:r>
-      <w:proofErr w:type="spellStart"/>
-      <w:r>
-        <w:t>toString</w:t>
-      </w:r>
-      <w:proofErr w:type="spellEnd"/>
-      <w:r>
-        <w:t xml:space="preserve"> de Alarma y este lo que hace es llamar dos veces al </w:t>
-      </w:r>
-      <w:proofErr w:type="spellStart"/>
-      <w:r>
-        <w:t>toString</w:t>
-      </w:r>
-      <w:proofErr w:type="spellEnd"/>
-      <w:r>
-        <w:t xml:space="preserve"> de </w:t>
-      </w:r>
-      <w:r>
-        <w:t xml:space="preserve">la clase Padre y los une mediante “…”.  Luego el método m1 está </w:t>
-      </w:r>
-      <w:proofErr w:type="spellStart"/>
-      <w:r>
-        <w:t>sobreescrito</w:t>
-      </w:r>
-      <w:proofErr w:type="spellEnd"/>
-      <w:r>
-        <w:t xml:space="preserve"> e imprime el método de la hija. El método m2 también está </w:t>
-      </w:r>
-      <w:proofErr w:type="spellStart"/>
-      <w:proofErr w:type="gramStart"/>
-      <w:r>
-        <w:t>sobreescrito</w:t>
-      </w:r>
-      <w:proofErr w:type="spellEnd"/>
-      <w:proofErr w:type="gramEnd"/>
-      <w:r>
-        <w:t xml:space="preserve"> pero este regresa el método m1 de la clase padre. </w:t>
-      </w:r>
-    </w:p>
-    <w:p>
+        <w:t xml:space="preserve">primero se llama al toString de Alarma y este lo que hace es llamar dos veces al toString de </w:t>
+      </w:r>
+      <w:r>
+        <w:t xml:space="preserve">la clase Padre y los une mediante “…”.  Luego el método m1 </w:t>
+      </w:r>
+      <w:r>
+        <w:lastRenderedPageBreak/>
+        <w:t xml:space="preserve">está sobreescrito e imprime el método de la hija. El método m2 también está sobreescrito pero este regresa el método m1 de la clase padre. </w:t>
+      </w:r>
+    </w:p>
+    <w:p/>
+    <w:p/>
+    <w:p>
+      <w:r>
+        <w:t>Ejercicio 3:</w:t>
+      </w:r>
+    </w:p>
+    <w:p>
+      <w:r>
+        <w:t>Pasos para la solución:</w:t>
+      </w:r>
+    </w:p>
+    <w:p>
+      <w:pPr>
+        <w:pStyle w:val="Prrafodelista"/>
+        <w:numPr>
+          <w:ilvl w:val="0"/>
+          <w:numId w:val="1"/>
+        </w:numPr>
+      </w:pPr>
+      <w:r>
+        <w:t>Crear una nueva clase: AlarmaEmergencia que sea hija de Alarma</w:t>
+      </w:r>
+    </w:p>
+    <w:p>
+      <w:pPr>
+        <w:pStyle w:val="Prrafodelista"/>
+        <w:numPr>
+          <w:ilvl w:val="0"/>
+          <w:numId w:val="1"/>
+        </w:numPr>
+      </w:pPr>
+      <w:r>
+        <w:t>Crear un método m1 que sobreescriba el método de Alarma para que imprima “Emergencia 1”</w:t>
+      </w:r>
+    </w:p>
+    <w:p>
+      <w:pPr>
+        <w:pStyle w:val="Prrafodelista"/>
+        <w:numPr>
+          <w:ilvl w:val="0"/>
+          <w:numId w:val="1"/>
+        </w:numPr>
+      </w:pPr>
+      <w:r>
+        <w:t>Crear un método m2 que llame a los métodos m1 y m2 de Alarma para que estos se impriman ya que estos tienen la instrucción de imprimir “alarma 1” y “timbre 1” respectivamente. “timbre 1” se llama desde la clase Timbre que es padre de Alarma</w:t>
+      </w:r>
+    </w:p>
+    <w:p>
+      <w:pPr>
+        <w:pStyle w:val="Prrafodelista"/>
+        <w:numPr>
+          <w:ilvl w:val="0"/>
+          <w:numId w:val="1"/>
+        </w:numPr>
+      </w:pPr>
+      <w:r>
+        <w:t xml:space="preserve">Se crea un toString de la clase AlarmaEmergencia en el cual primero se coloca “emergencia “ y se la agrega el método toString de la clase Alarma que incluye </w:t>
+      </w:r>
+      <w:r>
+        <w:t>el “Ring…Ring…Ring…Ring”</w:t>
+      </w:r>
       <w:bookmarkStart w:id="0" w:name="_GoBack"/>
       <w:bookmarkEnd w:id="0"/>
     </w:p>
@@ -332,6 +298,127 @@
     </w:sectPr>
   </w:body>
 </w:document>
+</file>
+
+<file path=word/numbering.xml><?xml version="1.0" encoding="utf-8"?>
+<w:numbering xmlns:wpc="http://schemas.microsoft.com/office/word/2010/wordprocessingCanvas" xmlns:cx="http://schemas.microsoft.com/office/drawing/2014/chartex" xmlns:cx1="http://schemas.microsoft.com/office/drawing/2015/9/8/chartex" xmlns:cx2="http://schemas.microsoft.com/office/drawing/2015/10/21/chartex" xmlns:mc="http://schemas.openxmlformats.org/markup-compatibility/2006" xmlns:o="urn:schemas-microsoft-com:office:office" xmlns:r="http://schemas.openxmlformats.org/officeDocument/2006/relationships" xmlns:m="http://schemas.openxmlformats.org/officeDocument/2006/math" xmlns:v="urn:schemas-microsoft-com:vml" xmlns:wp14="http://schemas.microsoft.com/office/word/2010/wordprocessingDrawing" xmlns:wp="http://schemas.openxmlformats.org/drawingml/2006/wordprocessingDrawing" xmlns:w10="urn:schemas-microsoft-com:office:word" xmlns:w="http://schemas.openxmlformats.org/wordprocessingml/2006/main" xmlns:w14="http://schemas.microsoft.com/office/word/2010/wordml" xmlns:w15="http://schemas.microsoft.com/office/word/2012/wordml" xmlns:w16se="http://schemas.microsoft.com/office/word/2015/wordml/symex" xmlns:wpg="http://schemas.microsoft.com/office/word/2010/wordprocessingGroup" xmlns:wpi="http://schemas.microsoft.com/office/word/2010/wordprocessingInk" xmlns:wne="http://schemas.microsoft.com/office/word/2006/wordml" xmlns:wps="http://schemas.microsoft.com/office/word/2010/wordprocessingShape" mc:Ignorable="w14 w15 w16se wp14">
+  <w:abstractNum w:abstractNumId="0" w15:restartNumberingAfterBreak="0">
+    <w:nsid w:val="78CA2C4C"/>
+    <w:multiLevelType w:val="hybridMultilevel"/>
+    <w:tmpl w:val="1E0274F2"/>
+    <w:lvl w:ilvl="0" w:tplc="100A0001">
+      <w:start w:val="1"/>
+      <w:numFmt w:val="bullet"/>
+      <w:lvlText w:val=""/>
+      <w:lvlJc w:val="left"/>
+      <w:pPr>
+        <w:ind w:left="720" w:hanging="360"/>
+      </w:pPr>
+      <w:rPr>
+        <w:rFonts w:ascii="Symbol" w:hAnsi="Symbol" w:hint="default"/>
+      </w:rPr>
+    </w:lvl>
+    <w:lvl w:ilvl="1" w:tplc="100A0003" w:tentative="1">
+      <w:start w:val="1"/>
+      <w:numFmt w:val="bullet"/>
+      <w:lvlText w:val="o"/>
+      <w:lvlJc w:val="left"/>
+      <w:pPr>
+        <w:ind w:left="1440" w:hanging="360"/>
+      </w:pPr>
+      <w:rPr>
+        <w:rFonts w:ascii="Courier New" w:hAnsi="Courier New" w:cs="Courier New" w:hint="default"/>
+      </w:rPr>
+    </w:lvl>
+    <w:lvl w:ilvl="2" w:tplc="100A0005" w:tentative="1">
+      <w:start w:val="1"/>
+      <w:numFmt w:val="bullet"/>
+      <w:lvlText w:val=""/>
+      <w:lvlJc w:val="left"/>
+      <w:pPr>
+        <w:ind w:left="2160" w:hanging="360"/>
+      </w:pPr>
+      <w:rPr>
+        <w:rFonts w:ascii="Wingdings" w:hAnsi="Wingdings" w:hint="default"/>
+      </w:rPr>
+    </w:lvl>
+    <w:lvl w:ilvl="3" w:tplc="100A0001" w:tentative="1">
+      <w:start w:val="1"/>
+      <w:numFmt w:val="bullet"/>
+      <w:lvlText w:val=""/>
+      <w:lvlJc w:val="left"/>
+      <w:pPr>
+        <w:ind w:left="2880" w:hanging="360"/>
+      </w:pPr>
+      <w:rPr>
+        <w:rFonts w:ascii="Symbol" w:hAnsi="Symbol" w:hint="default"/>
+      </w:rPr>
+    </w:lvl>
+    <w:lvl w:ilvl="4" w:tplc="100A0003" w:tentative="1">
+      <w:start w:val="1"/>
+      <w:numFmt w:val="bullet"/>
+      <w:lvlText w:val="o"/>
+      <w:lvlJc w:val="left"/>
+      <w:pPr>
+        <w:ind w:left="3600" w:hanging="360"/>
+      </w:pPr>
+      <w:rPr>
+        <w:rFonts w:ascii="Courier New" w:hAnsi="Courier New" w:cs="Courier New" w:hint="default"/>
+      </w:rPr>
+    </w:lvl>
+    <w:lvl w:ilvl="5" w:tplc="100A0005" w:tentative="1">
+      <w:start w:val="1"/>
+      <w:numFmt w:val="bullet"/>
+      <w:lvlText w:val=""/>
+      <w:lvlJc w:val="left"/>
+      <w:pPr>
+        <w:ind w:left="4320" w:hanging="360"/>
+      </w:pPr>
+      <w:rPr>
+        <w:rFonts w:ascii="Wingdings" w:hAnsi="Wingdings" w:hint="default"/>
+      </w:rPr>
+    </w:lvl>
+    <w:lvl w:ilvl="6" w:tplc="100A0001" w:tentative="1">
+      <w:start w:val="1"/>
+      <w:numFmt w:val="bullet"/>
+      <w:lvlText w:val=""/>
+      <w:lvlJc w:val="left"/>
+      <w:pPr>
+        <w:ind w:left="5040" w:hanging="360"/>
+      </w:pPr>
+      <w:rPr>
+        <w:rFonts w:ascii="Symbol" w:hAnsi="Symbol" w:hint="default"/>
+      </w:rPr>
+    </w:lvl>
+    <w:lvl w:ilvl="7" w:tplc="100A0003" w:tentative="1">
+      <w:start w:val="1"/>
+      <w:numFmt w:val="bullet"/>
+      <w:lvlText w:val="o"/>
+      <w:lvlJc w:val="left"/>
+      <w:pPr>
+        <w:ind w:left="5760" w:hanging="360"/>
+      </w:pPr>
+      <w:rPr>
+        <w:rFonts w:ascii="Courier New" w:hAnsi="Courier New" w:cs="Courier New" w:hint="default"/>
+      </w:rPr>
+    </w:lvl>
+    <w:lvl w:ilvl="8" w:tplc="100A0005" w:tentative="1">
+      <w:start w:val="1"/>
+      <w:numFmt w:val="bullet"/>
+      <w:lvlText w:val=""/>
+      <w:lvlJc w:val="left"/>
+      <w:pPr>
+        <w:ind w:left="6480" w:hanging="360"/>
+      </w:pPr>
+      <w:rPr>
+        <w:rFonts w:ascii="Wingdings" w:hAnsi="Wingdings" w:hint="default"/>
+      </w:rPr>
+    </w:lvl>
+  </w:abstractNum>
+  <w:num w:numId="1">
+    <w:abstractNumId w:val="0"/>
+  </w:num>
+</w:numbering>
 </file>
 
 <file path=word/styles.xml><?xml version="1.0" encoding="utf-8"?>
@@ -756,6 +843,17 @@
     <w:semiHidden/>
     <w:unhideWhenUsed/>
   </w:style>
+  <w:style w:type="paragraph" w:styleId="Prrafodelista">
+    <w:name w:val="List Paragraph"/>
+    <w:basedOn w:val="Normal"/>
+    <w:uiPriority w:val="34"/>
+    <w:qFormat/>
+    <w:rsid w:val="003119AB"/>
+    <w:pPr>
+      <w:ind w:left="720"/>
+      <w:contextualSpacing/>
+    </w:pPr>
+  </w:style>
 </w:styles>
 </file>
 

</xml_diff>